<commit_message>
Added iteration1 guide and the use case doc
</commit_message>
<xml_diff>
--- a/Requirements.docx
+++ b/Requirements.docx
@@ -2,6 +2,546 @@
 <file path=word/document.xml><?xml version="1.0" encoding="utf-8"?>
 <w:document xmlns:wpc="http://schemas.microsoft.com/office/word/2010/wordprocessingCanvas" xmlns:cx="http://schemas.microsoft.com/office/drawing/2014/chartex" xmlns:cx1="http://schemas.microsoft.com/office/drawing/2015/9/8/chartex" xmlns:cx2="http://schemas.microsoft.com/office/drawing/2015/10/21/chartex" xmlns:cx3="http://schemas.microsoft.com/office/drawing/2016/5/9/chartex" xmlns:cx4="http://schemas.microsoft.com/office/drawing/2016/5/10/chartex" xmlns:cx5="http://schemas.microsoft.com/office/drawing/2016/5/11/chartex" xmlns:cx6="http://schemas.microsoft.com/office/drawing/2016/5/12/chartex" xmlns:cx7="http://schemas.microsoft.com/office/drawing/2016/5/13/chartex" xmlns:cx8="http://schemas.microsoft.com/office/drawing/2016/5/14/chartex" xmlns:mc="http://schemas.openxmlformats.org/markup-compatibility/2006" xmlns:aink="http://schemas.microsoft.com/office/drawing/2016/ink" xmlns:am3d="http://schemas.microsoft.com/office/drawing/2017/model3d" xmlns:o="urn:schemas-microsoft-com:office:office" xmlns:r="http://schemas.openxmlformats.org/officeDocument/2006/relationships" xmlns:m="http://schemas.openxmlformats.org/officeDocument/2006/math" xmlns:v="urn:schemas-microsoft-com:vml" xmlns:wp14="http://schemas.microsoft.com/office/word/2010/wordprocessingDrawing" xmlns:wp="http://schemas.openxmlformats.org/drawingml/2006/wordprocessingDrawing" xmlns:w10="urn:schemas-microsoft-com:office:word" xmlns:w="http://schemas.openxmlformats.org/wordprocessingml/2006/main" xmlns:w14="http://schemas.microsoft.com/office/word/2010/wordml" xmlns:w15="http://schemas.microsoft.com/office/word/2012/wordml" xmlns:w16cid="http://schemas.microsoft.com/office/word/2016/wordml/cid" xmlns:w16se="http://schemas.microsoft.com/office/word/2015/wordml/symex" xmlns:wpg="http://schemas.microsoft.com/office/word/2010/wordprocessingGroup" xmlns:wpi="http://schemas.microsoft.com/office/word/2010/wordprocessingInk" xmlns:wne="http://schemas.microsoft.com/office/word/2006/wordml" xmlns:wps="http://schemas.microsoft.com/office/word/2010/wordprocessingShape" mc:Ignorable="w14 w15 w16se w16cid wp14">
   <w:body>
+    <w:p>
+      <w:pPr>
+        <w:spacing w:after="0" w:line="240" w:lineRule="auto"/>
+        <w:jc w:val="center"/>
+        <w:rPr>
+          <w:rFonts w:eastAsia="Times New Roman" w:cs="Times New Roman"/>
+          <w:szCs w:val="24"/>
+        </w:rPr>
+      </w:pPr>
+      <w:r>
+        <w:rPr>
+          <w:rFonts w:ascii="Arial" w:eastAsia="Times New Roman" w:hAnsi="Arial" w:cs="Arial"/>
+          <w:color w:val="000000"/>
+          <w:sz w:val="22"/>
+          <w:u w:val="single"/>
+        </w:rPr>
+        <w:t>Requirements</w:t>
+      </w:r>
+    </w:p>
+    <w:p>
+      <w:pPr>
+        <w:spacing w:after="0" w:line="240" w:lineRule="auto"/>
+        <w:rPr>
+          <w:rFonts w:eastAsia="Times New Roman" w:cs="Times New Roman"/>
+          <w:szCs w:val="24"/>
+        </w:rPr>
+      </w:pPr>
+    </w:p>
+    <w:p>
+      <w:pPr>
+        <w:numPr>
+          <w:ilvl w:val="0"/>
+          <w:numId w:val="1"/>
+        </w:numPr>
+        <w:spacing w:after="0" w:line="240" w:lineRule="auto"/>
+        <w:textAlignment w:val="baseline"/>
+        <w:rPr>
+          <w:rFonts w:ascii="Arial" w:eastAsia="Times New Roman" w:hAnsi="Arial" w:cs="Arial"/>
+          <w:color w:val="000000"/>
+          <w:sz w:val="22"/>
+        </w:rPr>
+      </w:pPr>
+      <w:r>
+        <w:rPr>
+          <w:rFonts w:ascii="Arial" w:eastAsia="Times New Roman" w:hAnsi="Arial" w:cs="Arial"/>
+          <w:color w:val="000000"/>
+          <w:sz w:val="22"/>
+        </w:rPr>
+        <w:t>Generate database of players by reading a spreadsheet document and placing relevant information into an array of classes</w:t>
+      </w:r>
+    </w:p>
+    <w:p>
+      <w:pPr>
+        <w:numPr>
+          <w:ilvl w:val="0"/>
+          <w:numId w:val="1"/>
+        </w:numPr>
+        <w:spacing w:after="0" w:line="240" w:lineRule="auto"/>
+        <w:textAlignment w:val="baseline"/>
+        <w:rPr>
+          <w:rFonts w:ascii="Arial" w:eastAsia="Times New Roman" w:hAnsi="Arial" w:cs="Arial"/>
+          <w:color w:val="000000"/>
+          <w:sz w:val="22"/>
+        </w:rPr>
+      </w:pPr>
+      <w:r>
+        <w:rPr>
+          <w:rFonts w:ascii="Arial" w:eastAsia="Times New Roman" w:hAnsi="Arial" w:cs="Arial"/>
+          <w:color w:val="000000"/>
+          <w:sz w:val="22"/>
+        </w:rPr>
+        <w:t xml:space="preserve">Display all players in app by sorting according to any of the available data fields (excluding flags). </w:t>
+      </w:r>
+      <w:r>
+        <w:rPr>
+          <w:rFonts w:ascii="Arial" w:eastAsia="Times New Roman" w:hAnsi="Arial" w:cs="Arial"/>
+          <w:color w:val="000000"/>
+          <w:sz w:val="22"/>
+        </w:rPr>
+        <w:br/>
+      </w:r>
+      <w:r>
+        <w:rPr>
+          <w:rFonts w:ascii="Arial" w:eastAsia="Times New Roman" w:hAnsi="Arial" w:cs="Arial"/>
+          <w:i/>
+          <w:iCs/>
+          <w:color w:val="000000"/>
+          <w:sz w:val="22"/>
+        </w:rPr>
+        <w:t xml:space="preserve">For reference: </w:t>
+      </w:r>
+      <w:hyperlink r:id="rId5" w:history="1">
+        <w:r>
+          <w:rPr>
+            <w:rFonts w:ascii="Arial" w:eastAsia="Times New Roman" w:hAnsi="Arial" w:cs="Arial"/>
+            <w:color w:val="1155CC"/>
+            <w:sz w:val="22"/>
+            <w:u w:val="single"/>
+          </w:rPr>
+          <w:t>http://fantasy.na.lolesports.com/en-US/league/1231363/stats</w:t>
+        </w:r>
+      </w:hyperlink>
+    </w:p>
+    <w:p>
+      <w:pPr>
+        <w:numPr>
+          <w:ilvl w:val="0"/>
+          <w:numId w:val="1"/>
+        </w:numPr>
+        <w:spacing w:after="0" w:line="240" w:lineRule="auto"/>
+        <w:textAlignment w:val="baseline"/>
+        <w:rPr>
+          <w:rFonts w:ascii="Arial" w:eastAsia="Times New Roman" w:hAnsi="Arial" w:cs="Arial"/>
+          <w:color w:val="000000"/>
+          <w:sz w:val="22"/>
+        </w:rPr>
+      </w:pPr>
+      <w:r>
+        <w:rPr>
+          <w:rFonts w:ascii="Arial" w:eastAsia="Times New Roman" w:hAnsi="Arial" w:cs="Arial"/>
+          <w:color w:val="000000"/>
+          <w:sz w:val="22"/>
+        </w:rPr>
+        <w:t>Allow for selective viewing of data based on specific fields or keywords. (IE only Top, only Unowned players)</w:t>
+      </w:r>
+    </w:p>
+    <w:p>
+      <w:pPr>
+        <w:numPr>
+          <w:ilvl w:val="0"/>
+          <w:numId w:val="1"/>
+        </w:numPr>
+        <w:spacing w:after="0" w:line="240" w:lineRule="auto"/>
+        <w:textAlignment w:val="baseline"/>
+        <w:rPr>
+          <w:rFonts w:ascii="Arial" w:eastAsia="Times New Roman" w:hAnsi="Arial" w:cs="Arial"/>
+          <w:color w:val="000000"/>
+          <w:sz w:val="22"/>
+        </w:rPr>
+      </w:pPr>
+      <w:r>
+        <w:rPr>
+          <w:rFonts w:ascii="Arial" w:eastAsia="Times New Roman" w:hAnsi="Arial" w:cs="Arial"/>
+          <w:color w:val="000000"/>
+          <w:sz w:val="22"/>
+        </w:rPr>
+        <w:t>Create a search function which allows user to search for a player or LCS team specifically.</w:t>
+      </w:r>
+    </w:p>
+    <w:p>
+      <w:pPr>
+        <w:numPr>
+          <w:ilvl w:val="0"/>
+          <w:numId w:val="1"/>
+        </w:numPr>
+        <w:spacing w:after="0" w:line="240" w:lineRule="auto"/>
+        <w:textAlignment w:val="baseline"/>
+        <w:rPr>
+          <w:rFonts w:ascii="Arial" w:eastAsia="Times New Roman" w:hAnsi="Arial" w:cs="Arial"/>
+          <w:i/>
+          <w:iCs/>
+          <w:color w:val="000000"/>
+          <w:sz w:val="22"/>
+        </w:rPr>
+      </w:pPr>
+      <w:r>
+        <w:rPr>
+          <w:rFonts w:ascii="Arial" w:eastAsia="Times New Roman" w:hAnsi="Arial" w:cs="Arial"/>
+          <w:i/>
+          <w:iCs/>
+          <w:color w:val="000000"/>
+          <w:sz w:val="22"/>
+        </w:rPr>
+        <w:t>If possible:</w:t>
+      </w:r>
+      <w:r>
+        <w:rPr>
+          <w:rFonts w:ascii="Arial" w:eastAsia="Times New Roman" w:hAnsi="Arial" w:cs="Arial"/>
+          <w:color w:val="000000"/>
+          <w:sz w:val="22"/>
+        </w:rPr>
+        <w:t xml:space="preserve"> Allow for comparison of two player objects by quantitative data (IE points, kills, deaths)</w:t>
+      </w:r>
+    </w:p>
+    <w:p>
+      <w:pPr>
+        <w:numPr>
+          <w:ilvl w:val="0"/>
+          <w:numId w:val="1"/>
+        </w:numPr>
+        <w:spacing w:after="0" w:line="240" w:lineRule="auto"/>
+        <w:textAlignment w:val="baseline"/>
+        <w:rPr>
+          <w:rFonts w:ascii="Arial" w:eastAsia="Times New Roman" w:hAnsi="Arial" w:cs="Arial"/>
+          <w:color w:val="000000"/>
+          <w:sz w:val="22"/>
+        </w:rPr>
+      </w:pPr>
+      <w:r>
+        <w:rPr>
+          <w:rFonts w:ascii="Arial" w:eastAsia="Times New Roman" w:hAnsi="Arial" w:cs="Arial"/>
+          <w:color w:val="000000"/>
+          <w:sz w:val="22"/>
+        </w:rPr>
+        <w:t>Be able to create a user</w:t>
+      </w:r>
+    </w:p>
+    <w:p>
+      <w:pPr>
+        <w:numPr>
+          <w:ilvl w:val="0"/>
+          <w:numId w:val="1"/>
+        </w:numPr>
+        <w:spacing w:after="0" w:line="240" w:lineRule="auto"/>
+        <w:textAlignment w:val="baseline"/>
+        <w:rPr>
+          <w:rFonts w:ascii="Arial" w:eastAsia="Times New Roman" w:hAnsi="Arial" w:cs="Arial"/>
+          <w:color w:val="000000"/>
+          <w:sz w:val="22"/>
+        </w:rPr>
+      </w:pPr>
+      <w:r>
+        <w:rPr>
+          <w:rFonts w:ascii="Arial" w:eastAsia="Times New Roman" w:hAnsi="Arial" w:cs="Arial"/>
+          <w:color w:val="000000"/>
+          <w:sz w:val="22"/>
+        </w:rPr>
+        <w:t>Be able to create a league</w:t>
+      </w:r>
+    </w:p>
+    <w:p>
+      <w:pPr>
+        <w:numPr>
+          <w:ilvl w:val="0"/>
+          <w:numId w:val="1"/>
+        </w:numPr>
+        <w:spacing w:after="0" w:line="240" w:lineRule="auto"/>
+        <w:textAlignment w:val="baseline"/>
+        <w:rPr>
+          <w:rFonts w:ascii="Arial" w:eastAsia="Times New Roman" w:hAnsi="Arial" w:cs="Arial"/>
+          <w:color w:val="000000"/>
+          <w:sz w:val="22"/>
+        </w:rPr>
+      </w:pPr>
+      <w:r>
+        <w:rPr>
+          <w:rFonts w:ascii="Arial" w:eastAsia="Times New Roman" w:hAnsi="Arial" w:cs="Arial"/>
+          <w:color w:val="000000"/>
+          <w:sz w:val="22"/>
+        </w:rPr>
+        <w:t>Be able to create a team within a league</w:t>
+      </w:r>
+    </w:p>
+    <w:p>
+      <w:pPr>
+        <w:numPr>
+          <w:ilvl w:val="0"/>
+          <w:numId w:val="1"/>
+        </w:numPr>
+        <w:spacing w:after="0" w:line="240" w:lineRule="auto"/>
+        <w:textAlignment w:val="baseline"/>
+        <w:rPr>
+          <w:rFonts w:ascii="Arial" w:eastAsia="Times New Roman" w:hAnsi="Arial" w:cs="Arial"/>
+          <w:color w:val="000000"/>
+          <w:sz w:val="22"/>
+        </w:rPr>
+      </w:pPr>
+      <w:r>
+        <w:rPr>
+          <w:rFonts w:ascii="Arial" w:eastAsia="Times New Roman" w:hAnsi="Arial" w:cs="Arial"/>
+          <w:color w:val="000000"/>
+          <w:sz w:val="22"/>
+        </w:rPr>
+        <w:t>Be able to drop a player from a team within a league</w:t>
+      </w:r>
+    </w:p>
+    <w:p>
+      <w:pPr>
+        <w:numPr>
+          <w:ilvl w:val="0"/>
+          <w:numId w:val="1"/>
+        </w:numPr>
+        <w:spacing w:after="0" w:line="240" w:lineRule="auto"/>
+        <w:textAlignment w:val="baseline"/>
+        <w:rPr>
+          <w:rFonts w:ascii="Arial" w:eastAsia="Times New Roman" w:hAnsi="Arial" w:cs="Arial"/>
+          <w:color w:val="000000"/>
+          <w:sz w:val="22"/>
+        </w:rPr>
+      </w:pPr>
+      <w:r>
+        <w:rPr>
+          <w:rFonts w:ascii="Arial" w:eastAsia="Times New Roman" w:hAnsi="Arial" w:cs="Arial"/>
+          <w:color w:val="000000"/>
+          <w:sz w:val="22"/>
+        </w:rPr>
+        <w:t>Be able to add a player to a team within a league</w:t>
+      </w:r>
+    </w:p>
+    <w:p>
+      <w:pPr>
+        <w:numPr>
+          <w:ilvl w:val="0"/>
+          <w:numId w:val="1"/>
+        </w:numPr>
+        <w:spacing w:after="0" w:line="240" w:lineRule="auto"/>
+        <w:textAlignment w:val="baseline"/>
+        <w:rPr>
+          <w:rFonts w:ascii="Arial" w:eastAsia="Times New Roman" w:hAnsi="Arial" w:cs="Arial"/>
+          <w:color w:val="000000"/>
+          <w:sz w:val="22"/>
+        </w:rPr>
+      </w:pPr>
+      <w:r>
+        <w:rPr>
+          <w:rFonts w:ascii="Arial" w:eastAsia="Times New Roman" w:hAnsi="Arial" w:cs="Arial"/>
+          <w:color w:val="000000"/>
+          <w:sz w:val="22"/>
+        </w:rPr>
+        <w:t>Calculate and display team statistics</w:t>
+      </w:r>
+    </w:p>
+    <w:p>
+      <w:pPr>
+        <w:spacing w:after="240" w:line="240" w:lineRule="auto"/>
+        <w:rPr>
+          <w:rFonts w:eastAsia="Times New Roman" w:cs="Times New Roman"/>
+          <w:szCs w:val="24"/>
+        </w:rPr>
+      </w:pPr>
+      <w:r>
+        <w:rPr>
+          <w:rFonts w:eastAsia="Times New Roman" w:cs="Times New Roman"/>
+          <w:szCs w:val="24"/>
+        </w:rPr>
+        <w:br/>
+      </w:r>
+    </w:p>
+    <w:p>
+      <w:pPr>
+        <w:spacing w:after="0" w:line="240" w:lineRule="auto"/>
+        <w:jc w:val="center"/>
+        <w:rPr>
+          <w:rFonts w:eastAsia="Times New Roman" w:cs="Times New Roman"/>
+          <w:szCs w:val="24"/>
+        </w:rPr>
+      </w:pPr>
+      <w:r>
+        <w:rPr>
+          <w:rFonts w:ascii="Arial" w:eastAsia="Times New Roman" w:hAnsi="Arial" w:cs="Arial"/>
+          <w:color w:val="000000"/>
+          <w:sz w:val="22"/>
+        </w:rPr>
+        <w:t>Abstract Use Cases</w:t>
+      </w:r>
+    </w:p>
+    <w:p>
+      <w:pPr>
+        <w:numPr>
+          <w:ilvl w:val="0"/>
+          <w:numId w:val="2"/>
+        </w:numPr>
+        <w:spacing w:after="0" w:line="240" w:lineRule="auto"/>
+        <w:textAlignment w:val="baseline"/>
+        <w:rPr>
+          <w:rFonts w:ascii="Arial" w:eastAsia="Times New Roman" w:hAnsi="Arial" w:cs="Arial"/>
+          <w:color w:val="000000"/>
+          <w:sz w:val="22"/>
+        </w:rPr>
+      </w:pPr>
+      <w:r>
+        <w:rPr>
+          <w:rFonts w:ascii="Arial" w:eastAsia="Times New Roman" w:hAnsi="Arial" w:cs="Arial"/>
+          <w:color w:val="000000"/>
+          <w:sz w:val="22"/>
+        </w:rPr>
+        <w:t>Search for player (or team)</w:t>
+      </w:r>
+    </w:p>
+    <w:p>
+      <w:pPr>
+        <w:numPr>
+          <w:ilvl w:val="0"/>
+          <w:numId w:val="2"/>
+        </w:numPr>
+        <w:spacing w:after="0" w:line="240" w:lineRule="auto"/>
+        <w:textAlignment w:val="baseline"/>
+        <w:rPr>
+          <w:rFonts w:ascii="Arial" w:eastAsia="Times New Roman" w:hAnsi="Arial" w:cs="Arial"/>
+          <w:color w:val="000000"/>
+          <w:sz w:val="22"/>
+        </w:rPr>
+      </w:pPr>
+      <w:r>
+        <w:rPr>
+          <w:rFonts w:ascii="Arial" w:eastAsia="Times New Roman" w:hAnsi="Arial" w:cs="Arial"/>
+          <w:color w:val="000000"/>
+          <w:sz w:val="22"/>
+        </w:rPr>
+        <w:t>Create user</w:t>
+      </w:r>
+    </w:p>
+    <w:p>
+      <w:pPr>
+        <w:numPr>
+          <w:ilvl w:val="0"/>
+          <w:numId w:val="2"/>
+        </w:numPr>
+        <w:spacing w:after="0" w:line="240" w:lineRule="auto"/>
+        <w:textAlignment w:val="baseline"/>
+        <w:rPr>
+          <w:rFonts w:ascii="Arial" w:eastAsia="Times New Roman" w:hAnsi="Arial" w:cs="Arial"/>
+          <w:color w:val="000000"/>
+          <w:sz w:val="22"/>
+        </w:rPr>
+      </w:pPr>
+      <w:r>
+        <w:rPr>
+          <w:rFonts w:ascii="Arial" w:eastAsia="Times New Roman" w:hAnsi="Arial" w:cs="Arial"/>
+          <w:color w:val="000000"/>
+          <w:sz w:val="22"/>
+        </w:rPr>
+        <w:t>Create league</w:t>
+      </w:r>
+    </w:p>
+    <w:p>
+      <w:pPr>
+        <w:numPr>
+          <w:ilvl w:val="0"/>
+          <w:numId w:val="2"/>
+        </w:numPr>
+        <w:spacing w:after="0" w:line="240" w:lineRule="auto"/>
+        <w:textAlignment w:val="baseline"/>
+        <w:rPr>
+          <w:rFonts w:ascii="Arial" w:eastAsia="Times New Roman" w:hAnsi="Arial" w:cs="Arial"/>
+          <w:color w:val="000000"/>
+          <w:sz w:val="22"/>
+        </w:rPr>
+      </w:pPr>
+      <w:r>
+        <w:rPr>
+          <w:rFonts w:ascii="Arial" w:eastAsia="Times New Roman" w:hAnsi="Arial" w:cs="Arial"/>
+          <w:color w:val="000000"/>
+          <w:sz w:val="22"/>
+        </w:rPr>
+        <w:t>Create an Observer Team</w:t>
+      </w:r>
+    </w:p>
+    <w:p>
+      <w:pPr>
+        <w:numPr>
+          <w:ilvl w:val="0"/>
+          <w:numId w:val="2"/>
+        </w:numPr>
+        <w:spacing w:after="0" w:line="240" w:lineRule="auto"/>
+        <w:textAlignment w:val="baseline"/>
+        <w:rPr>
+          <w:rFonts w:ascii="Arial" w:eastAsia="Times New Roman" w:hAnsi="Arial" w:cs="Arial"/>
+          <w:color w:val="000000"/>
+          <w:sz w:val="22"/>
+        </w:rPr>
+      </w:pPr>
+      <w:r>
+        <w:rPr>
+          <w:rFonts w:ascii="Arial" w:eastAsia="Times New Roman" w:hAnsi="Arial" w:cs="Arial"/>
+          <w:color w:val="000000"/>
+          <w:sz w:val="22"/>
+        </w:rPr>
+        <w:t>Swap Player (replaced add/drop because the operation is always 1 for 1)</w:t>
+      </w:r>
+    </w:p>
+    <w:p>
+      <w:pPr>
+        <w:numPr>
+          <w:ilvl w:val="0"/>
+          <w:numId w:val="2"/>
+        </w:numPr>
+        <w:spacing w:after="0" w:line="240" w:lineRule="auto"/>
+        <w:textAlignment w:val="baseline"/>
+        <w:rPr>
+          <w:rFonts w:ascii="Arial" w:eastAsia="Times New Roman" w:hAnsi="Arial" w:cs="Arial"/>
+          <w:color w:val="000000"/>
+          <w:sz w:val="22"/>
+        </w:rPr>
+      </w:pPr>
+      <w:r>
+        <w:rPr>
+          <w:rFonts w:ascii="Arial" w:eastAsia="Times New Roman" w:hAnsi="Arial" w:cs="Arial"/>
+          <w:color w:val="000000"/>
+          <w:sz w:val="22"/>
+        </w:rPr>
+        <w:t>Propose Trade</w:t>
+      </w:r>
+    </w:p>
+    <w:p>
+      <w:pPr>
+        <w:numPr>
+          <w:ilvl w:val="0"/>
+          <w:numId w:val="2"/>
+        </w:numPr>
+        <w:spacing w:after="0" w:line="240" w:lineRule="auto"/>
+        <w:textAlignment w:val="baseline"/>
+        <w:rPr>
+          <w:rFonts w:ascii="Arial" w:eastAsia="Times New Roman" w:hAnsi="Arial" w:cs="Arial"/>
+          <w:color w:val="000000"/>
+          <w:sz w:val="22"/>
+        </w:rPr>
+      </w:pPr>
+      <w:r>
+        <w:rPr>
+          <w:rFonts w:ascii="Arial" w:eastAsia="Times New Roman" w:hAnsi="Arial" w:cs="Arial"/>
+          <w:color w:val="000000"/>
+          <w:sz w:val="22"/>
+        </w:rPr>
+        <w:t>Accept Trade</w:t>
+      </w:r>
+    </w:p>
+    <w:p>
+      <w:pPr>
+        <w:numPr>
+          <w:ilvl w:val="0"/>
+          <w:numId w:val="2"/>
+        </w:numPr>
+        <w:spacing w:after="0" w:line="240" w:lineRule="auto"/>
+        <w:textAlignment w:val="baseline"/>
+        <w:rPr>
+          <w:rFonts w:ascii="Arial" w:eastAsia="Times New Roman" w:hAnsi="Arial" w:cs="Arial"/>
+          <w:color w:val="000000"/>
+          <w:sz w:val="22"/>
+        </w:rPr>
+      </w:pPr>
+      <w:r>
+        <w:rPr>
+          <w:rFonts w:ascii="Arial" w:eastAsia="Times New Roman" w:hAnsi="Arial" w:cs="Arial"/>
+          <w:color w:val="000000"/>
+          <w:sz w:val="22"/>
+        </w:rPr>
+        <w:t>Compare Player</w:t>
+      </w:r>
+    </w:p>
     <w:p>
       <w:bookmarkStart w:id="0" w:name="_GoBack"/>
       <w:bookmarkEnd w:id="0"/>
@@ -14,6 +554,243 @@
     </w:sectPr>
   </w:body>
 </w:document>
+</file>
+
+<file path=word/numbering.xml><?xml version="1.0" encoding="utf-8"?>
+<w:numbering xmlns:wpc="http://schemas.microsoft.com/office/word/2010/wordprocessingCanvas" xmlns:cx="http://schemas.microsoft.com/office/drawing/2014/chartex" xmlns:cx1="http://schemas.microsoft.com/office/drawing/2015/9/8/chartex" xmlns:cx2="http://schemas.microsoft.com/office/drawing/2015/10/21/chartex" xmlns:cx3="http://schemas.microsoft.com/office/drawing/2016/5/9/chartex" xmlns:cx4="http://schemas.microsoft.com/office/drawing/2016/5/10/chartex" xmlns:cx5="http://schemas.microsoft.com/office/drawing/2016/5/11/chartex" xmlns:cx6="http://schemas.microsoft.com/office/drawing/2016/5/12/chartex" xmlns:cx7="http://schemas.microsoft.com/office/drawing/2016/5/13/chartex" xmlns:cx8="http://schemas.microsoft.com/office/drawing/2016/5/14/chartex" xmlns:mc="http://schemas.openxmlformats.org/markup-compatibility/2006" xmlns:aink="http://schemas.microsoft.com/office/drawing/2016/ink" xmlns:am3d="http://schemas.microsoft.com/office/drawing/2017/model3d" xmlns:o="urn:schemas-microsoft-com:office:office" xmlns:r="http://schemas.openxmlformats.org/officeDocument/2006/relationships" xmlns:m="http://schemas.openxmlformats.org/officeDocument/2006/math" xmlns:v="urn:schemas-microsoft-com:vml" xmlns:wp14="http://schemas.microsoft.com/office/word/2010/wordprocessingDrawing" xmlns:wp="http://schemas.openxmlformats.org/drawingml/2006/wordprocessingDrawing" xmlns:w10="urn:schemas-microsoft-com:office:word" xmlns:w="http://schemas.openxmlformats.org/wordprocessingml/2006/main" xmlns:w14="http://schemas.microsoft.com/office/word/2010/wordml" xmlns:w15="http://schemas.microsoft.com/office/word/2012/wordml" xmlns:w16cid="http://schemas.microsoft.com/office/word/2016/wordml/cid" xmlns:w16se="http://schemas.microsoft.com/office/word/2015/wordml/symex" xmlns:wpg="http://schemas.microsoft.com/office/word/2010/wordprocessingGroup" xmlns:wpi="http://schemas.microsoft.com/office/word/2010/wordprocessingInk" xmlns:wne="http://schemas.microsoft.com/office/word/2006/wordml" xmlns:wps="http://schemas.microsoft.com/office/word/2010/wordprocessingShape" mc:Ignorable="w14 w15 w16se w16cid wp14">
+  <w:abstractNum w:abstractNumId="0" w15:restartNumberingAfterBreak="0">
+    <w:nsid w:val="16045666"/>
+    <w:multiLevelType w:val="multilevel"/>
+    <w:tmpl w:val="A55A0434"/>
+    <w:lvl w:ilvl="0">
+      <w:start w:val="1"/>
+      <w:numFmt w:val="decimal"/>
+      <w:lvlText w:val="%1."/>
+      <w:lvlJc w:val="left"/>
+      <w:pPr>
+        <w:tabs>
+          <w:tab w:val="num" w:pos="720"/>
+        </w:tabs>
+        <w:ind w:left="720" w:hanging="360"/>
+      </w:pPr>
+    </w:lvl>
+    <w:lvl w:ilvl="1" w:tentative="1">
+      <w:start w:val="1"/>
+      <w:numFmt w:val="decimal"/>
+      <w:lvlText w:val="%2."/>
+      <w:lvlJc w:val="left"/>
+      <w:pPr>
+        <w:tabs>
+          <w:tab w:val="num" w:pos="1440"/>
+        </w:tabs>
+        <w:ind w:left="1440" w:hanging="360"/>
+      </w:pPr>
+    </w:lvl>
+    <w:lvl w:ilvl="2" w:tentative="1">
+      <w:start w:val="1"/>
+      <w:numFmt w:val="decimal"/>
+      <w:lvlText w:val="%3."/>
+      <w:lvlJc w:val="left"/>
+      <w:pPr>
+        <w:tabs>
+          <w:tab w:val="num" w:pos="2160"/>
+        </w:tabs>
+        <w:ind w:left="2160" w:hanging="360"/>
+      </w:pPr>
+    </w:lvl>
+    <w:lvl w:ilvl="3" w:tentative="1">
+      <w:start w:val="1"/>
+      <w:numFmt w:val="decimal"/>
+      <w:lvlText w:val="%4."/>
+      <w:lvlJc w:val="left"/>
+      <w:pPr>
+        <w:tabs>
+          <w:tab w:val="num" w:pos="2880"/>
+        </w:tabs>
+        <w:ind w:left="2880" w:hanging="360"/>
+      </w:pPr>
+    </w:lvl>
+    <w:lvl w:ilvl="4" w:tentative="1">
+      <w:start w:val="1"/>
+      <w:numFmt w:val="decimal"/>
+      <w:lvlText w:val="%5."/>
+      <w:lvlJc w:val="left"/>
+      <w:pPr>
+        <w:tabs>
+          <w:tab w:val="num" w:pos="3600"/>
+        </w:tabs>
+        <w:ind w:left="3600" w:hanging="360"/>
+      </w:pPr>
+    </w:lvl>
+    <w:lvl w:ilvl="5" w:tentative="1">
+      <w:start w:val="1"/>
+      <w:numFmt w:val="decimal"/>
+      <w:lvlText w:val="%6."/>
+      <w:lvlJc w:val="left"/>
+      <w:pPr>
+        <w:tabs>
+          <w:tab w:val="num" w:pos="4320"/>
+        </w:tabs>
+        <w:ind w:left="4320" w:hanging="360"/>
+      </w:pPr>
+    </w:lvl>
+    <w:lvl w:ilvl="6" w:tentative="1">
+      <w:start w:val="1"/>
+      <w:numFmt w:val="decimal"/>
+      <w:lvlText w:val="%7."/>
+      <w:lvlJc w:val="left"/>
+      <w:pPr>
+        <w:tabs>
+          <w:tab w:val="num" w:pos="5040"/>
+        </w:tabs>
+        <w:ind w:left="5040" w:hanging="360"/>
+      </w:pPr>
+    </w:lvl>
+    <w:lvl w:ilvl="7" w:tentative="1">
+      <w:start w:val="1"/>
+      <w:numFmt w:val="decimal"/>
+      <w:lvlText w:val="%8."/>
+      <w:lvlJc w:val="left"/>
+      <w:pPr>
+        <w:tabs>
+          <w:tab w:val="num" w:pos="5760"/>
+        </w:tabs>
+        <w:ind w:left="5760" w:hanging="360"/>
+      </w:pPr>
+    </w:lvl>
+    <w:lvl w:ilvl="8" w:tentative="1">
+      <w:start w:val="1"/>
+      <w:numFmt w:val="decimal"/>
+      <w:lvlText w:val="%9."/>
+      <w:lvlJc w:val="left"/>
+      <w:pPr>
+        <w:tabs>
+          <w:tab w:val="num" w:pos="6480"/>
+        </w:tabs>
+        <w:ind w:left="6480" w:hanging="360"/>
+      </w:pPr>
+    </w:lvl>
+  </w:abstractNum>
+  <w:abstractNum w:abstractNumId="1" w15:restartNumberingAfterBreak="0">
+    <w:nsid w:val="3C291F58"/>
+    <w:multiLevelType w:val="multilevel"/>
+    <w:tmpl w:val="5C905996"/>
+    <w:lvl w:ilvl="0">
+      <w:start w:val="1"/>
+      <w:numFmt w:val="decimal"/>
+      <w:lvlText w:val="%1."/>
+      <w:lvlJc w:val="left"/>
+      <w:pPr>
+        <w:tabs>
+          <w:tab w:val="num" w:pos="720"/>
+        </w:tabs>
+        <w:ind w:left="720" w:hanging="360"/>
+      </w:pPr>
+    </w:lvl>
+    <w:lvl w:ilvl="1" w:tentative="1">
+      <w:start w:val="1"/>
+      <w:numFmt w:val="decimal"/>
+      <w:lvlText w:val="%2."/>
+      <w:lvlJc w:val="left"/>
+      <w:pPr>
+        <w:tabs>
+          <w:tab w:val="num" w:pos="1440"/>
+        </w:tabs>
+        <w:ind w:left="1440" w:hanging="360"/>
+      </w:pPr>
+    </w:lvl>
+    <w:lvl w:ilvl="2" w:tentative="1">
+      <w:start w:val="1"/>
+      <w:numFmt w:val="decimal"/>
+      <w:lvlText w:val="%3."/>
+      <w:lvlJc w:val="left"/>
+      <w:pPr>
+        <w:tabs>
+          <w:tab w:val="num" w:pos="2160"/>
+        </w:tabs>
+        <w:ind w:left="2160" w:hanging="360"/>
+      </w:pPr>
+    </w:lvl>
+    <w:lvl w:ilvl="3" w:tentative="1">
+      <w:start w:val="1"/>
+      <w:numFmt w:val="decimal"/>
+      <w:lvlText w:val="%4."/>
+      <w:lvlJc w:val="left"/>
+      <w:pPr>
+        <w:tabs>
+          <w:tab w:val="num" w:pos="2880"/>
+        </w:tabs>
+        <w:ind w:left="2880" w:hanging="360"/>
+      </w:pPr>
+    </w:lvl>
+    <w:lvl w:ilvl="4" w:tentative="1">
+      <w:start w:val="1"/>
+      <w:numFmt w:val="decimal"/>
+      <w:lvlText w:val="%5."/>
+      <w:lvlJc w:val="left"/>
+      <w:pPr>
+        <w:tabs>
+          <w:tab w:val="num" w:pos="3600"/>
+        </w:tabs>
+        <w:ind w:left="3600" w:hanging="360"/>
+      </w:pPr>
+    </w:lvl>
+    <w:lvl w:ilvl="5" w:tentative="1">
+      <w:start w:val="1"/>
+      <w:numFmt w:val="decimal"/>
+      <w:lvlText w:val="%6."/>
+      <w:lvlJc w:val="left"/>
+      <w:pPr>
+        <w:tabs>
+          <w:tab w:val="num" w:pos="4320"/>
+        </w:tabs>
+        <w:ind w:left="4320" w:hanging="360"/>
+      </w:pPr>
+    </w:lvl>
+    <w:lvl w:ilvl="6" w:tentative="1">
+      <w:start w:val="1"/>
+      <w:numFmt w:val="decimal"/>
+      <w:lvlText w:val="%7."/>
+      <w:lvlJc w:val="left"/>
+      <w:pPr>
+        <w:tabs>
+          <w:tab w:val="num" w:pos="5040"/>
+        </w:tabs>
+        <w:ind w:left="5040" w:hanging="360"/>
+      </w:pPr>
+    </w:lvl>
+    <w:lvl w:ilvl="7" w:tentative="1">
+      <w:start w:val="1"/>
+      <w:numFmt w:val="decimal"/>
+      <w:lvlText w:val="%8."/>
+      <w:lvlJc w:val="left"/>
+      <w:pPr>
+        <w:tabs>
+          <w:tab w:val="num" w:pos="5760"/>
+        </w:tabs>
+        <w:ind w:left="5760" w:hanging="360"/>
+      </w:pPr>
+    </w:lvl>
+    <w:lvl w:ilvl="8" w:tentative="1">
+      <w:start w:val="1"/>
+      <w:numFmt w:val="decimal"/>
+      <w:lvlText w:val="%9."/>
+      <w:lvlJc w:val="left"/>
+      <w:pPr>
+        <w:tabs>
+          <w:tab w:val="num" w:pos="6480"/>
+        </w:tabs>
+        <w:ind w:left="6480" w:hanging="360"/>
+      </w:pPr>
+    </w:lvl>
+  </w:abstractNum>
+  <w:num w:numId="1">
+    <w:abstractNumId w:val="0"/>
+  </w:num>
+  <w:num w:numId="2">
+    <w:abstractNumId w:val="1"/>
+  </w:num>
+</w:numbering>
 </file>
 
 <file path=word/styles.xml><?xml version="1.0" encoding="utf-8"?>
@@ -446,6 +1223,33 @@
     <w:semiHidden/>
     <w:unhideWhenUsed/>
   </w:style>
+  <w:style w:type="paragraph" w:styleId="NormalWeb">
+    <w:name w:val="Normal (Web)"/>
+    <w:basedOn w:val="Normal"/>
+    <w:uiPriority w:val="99"/>
+    <w:semiHidden/>
+    <w:unhideWhenUsed/>
+    <w:rsid w:val="004C6289"/>
+    <w:pPr>
+      <w:spacing w:before="100" w:beforeAutospacing="1" w:after="100" w:afterAutospacing="1" w:line="240" w:lineRule="auto"/>
+    </w:pPr>
+    <w:rPr>
+      <w:rFonts w:eastAsia="Times New Roman" w:cs="Times New Roman"/>
+      <w:szCs w:val="24"/>
+    </w:rPr>
+  </w:style>
+  <w:style w:type="character" w:styleId="Hyperlink">
+    <w:name w:val="Hyperlink"/>
+    <w:basedOn w:val="DefaultParagraphFont"/>
+    <w:uiPriority w:val="99"/>
+    <w:semiHidden/>
+    <w:unhideWhenUsed/>
+    <w:rsid w:val="004C6289"/>
+    <w:rPr>
+      <w:color w:val="0000FF"/>
+      <w:u w:val="single"/>
+    </w:rPr>
+  </w:style>
 </w:styles>
 </file>
 

</xml_diff>